<commit_message>
Update MySQL Workbench materials
</commit_message>
<xml_diff>
--- a/Courses/Applied-Programmer/Databases-and-SQL/1.Въведение-в-базите-от-данни/01.01.Въведение-в-БД-с-MySQLWorkbench.docx
+++ b/Courses/Applied-Programmer/Databases-and-SQL/1.Въведение-в-базите-от-данни/01.01.Въведение-в-БД-с-MySQLWorkbench.docx
@@ -1,6 +1,6 @@
 
 <file path=word/document.xml><?xml version="1.0" encoding="utf-8"?>
-<w:document xmlns:wpc="http://schemas.microsoft.com/office/word/2010/wordprocessingCanvas" xmlns:cx="http://schemas.microsoft.com/office/drawing/2014/chartex" xmlns:cx1="http://schemas.microsoft.com/office/drawing/2015/9/8/chartex" xmlns:cx2="http://schemas.microsoft.com/office/drawing/2015/10/21/chartex" xmlns:cx3="http://schemas.microsoft.com/office/drawing/2016/5/9/chartex" xmlns:cx4="http://schemas.microsoft.com/office/drawing/2016/5/10/chartex" xmlns:cx5="http://schemas.microsoft.com/office/drawing/2016/5/11/chartex" xmlns:cx6="http://schemas.microsoft.com/office/drawing/2016/5/12/chartex" xmlns:cx7="http://schemas.microsoft.com/office/drawing/2016/5/13/chartex" xmlns:cx8="http://schemas.microsoft.com/office/drawing/2016/5/14/chartex" xmlns:mc="http://schemas.openxmlformats.org/markup-compatibility/2006" xmlns:aink="http://schemas.microsoft.com/office/drawing/2016/ink" xmlns:am3d="http://schemas.microsoft.com/office/drawing/2017/model3d" xmlns:o="urn:schemas-microsoft-com:office:office" xmlns:r="http://schemas.openxmlformats.org/officeDocument/2006/relationships" xmlns:m="http://schemas.openxmlformats.org/officeDocument/2006/math" xmlns:v="urn:schemas-microsoft-com:vml" xmlns:wp14="http://schemas.microsoft.com/office/word/2010/wordprocessingDrawing" xmlns:wp="http://schemas.openxmlformats.org/drawingml/2006/wordprocessingDrawing" xmlns:w10="urn:schemas-microsoft-com:office:word" xmlns:w="http://schemas.openxmlformats.org/wordprocessingml/2006/main" xmlns:w14="http://schemas.microsoft.com/office/word/2010/wordml" xmlns:w15="http://schemas.microsoft.com/office/word/2012/wordml" xmlns:w16cid="http://schemas.microsoft.com/office/word/2016/wordml/cid" xmlns:w16se="http://schemas.microsoft.com/office/word/2015/wordml/symex" xmlns:wpg="http://schemas.microsoft.com/office/word/2010/wordprocessingGroup" xmlns:wpi="http://schemas.microsoft.com/office/word/2010/wordprocessingInk" xmlns:wne="http://schemas.microsoft.com/office/word/2006/wordml" xmlns:wps="http://schemas.microsoft.com/office/word/2010/wordprocessingShape" mc:Ignorable="w14 w15 w16se w16cid wp14">
+<w:document xmlns:wpc="http://schemas.microsoft.com/office/word/2010/wordprocessingCanvas" xmlns:cx="http://schemas.microsoft.com/office/drawing/2014/chartex" xmlns:cx1="http://schemas.microsoft.com/office/drawing/2015/9/8/chartex" xmlns:cx2="http://schemas.microsoft.com/office/drawing/2015/10/21/chartex" xmlns:cx3="http://schemas.microsoft.com/office/drawing/2016/5/9/chartex" xmlns:cx4="http://schemas.microsoft.com/office/drawing/2016/5/10/chartex" xmlns:cx5="http://schemas.microsoft.com/office/drawing/2016/5/11/chartex" xmlns:cx6="http://schemas.microsoft.com/office/drawing/2016/5/12/chartex" xmlns:cx7="http://schemas.microsoft.com/office/drawing/2016/5/13/chartex" xmlns:cx8="http://schemas.microsoft.com/office/drawing/2016/5/14/chartex" xmlns:mc="http://schemas.openxmlformats.org/markup-compatibility/2006" xmlns:aink="http://schemas.microsoft.com/office/drawing/2016/ink" xmlns:am3d="http://schemas.microsoft.com/office/drawing/2017/model3d" xmlns:o="urn:schemas-microsoft-com:office:office" xmlns:oel="http://schemas.microsoft.com/office/2019/extlst" xmlns:r="http://schemas.openxmlformats.org/officeDocument/2006/relationships" xmlns:m="http://schemas.openxmlformats.org/officeDocument/2006/math" xmlns:v="urn:schemas-microsoft-com:vml" xmlns:wp14="http://schemas.microsoft.com/office/word/2010/wordprocessingDrawing" xmlns:wp="http://schemas.openxmlformats.org/drawingml/2006/wordprocessingDrawing" xmlns:w10="urn:schemas-microsoft-com:office:word" xmlns:w="http://schemas.openxmlformats.org/wordprocessingml/2006/main" xmlns:w14="http://schemas.microsoft.com/office/word/2010/wordml" xmlns:w15="http://schemas.microsoft.com/office/word/2012/wordml" xmlns:w16cex="http://schemas.microsoft.com/office/word/2018/wordml/cex" xmlns:w16cid="http://schemas.microsoft.com/office/word/2016/wordml/cid" xmlns:w16="http://schemas.microsoft.com/office/word/2018/wordml" xmlns:w16du="http://schemas.microsoft.com/office/word/2023/wordml/word16du" xmlns:w16sdtdh="http://schemas.microsoft.com/office/word/2020/wordml/sdtdatahash" xmlns:w16se="http://schemas.microsoft.com/office/word/2015/wordml/symex" xmlns:wpg="http://schemas.microsoft.com/office/word/2010/wordprocessingGroup" xmlns:wpi="http://schemas.microsoft.com/office/word/2010/wordprocessingInk" xmlns:wne="http://schemas.microsoft.com/office/word/2006/wordml" xmlns:wps="http://schemas.microsoft.com/office/word/2010/wordprocessingShape" mc:Ignorable="w14 w15 w16se w16cid w16 w16cex w16sdtdh w16du wp14">
   <w:body>
     <w:p>
       <w:pPr>
@@ -62,7 +62,7 @@
           <w:szCs w:val="36"/>
           <w:lang w:val="en-US"/>
         </w:rPr>
-        <w:t xml:space="preserve">MySQL Workbench </w:t>
+        <w:t>MySQL</w:t>
       </w:r>
       <w:r>
         <w:rPr>
@@ -73,6 +73,40 @@
           <w:sz w:val="36"/>
           <w:szCs w:val="36"/>
         </w:rPr>
+        <w:t xml:space="preserve"> </w:t>
+      </w:r>
+      <w:r>
+        <w:rPr>
+          <w:rFonts w:eastAsiaTheme="majorEastAsia" w:cstheme="majorBidi"/>
+          <w:b/>
+          <w:noProof/>
+          <w:color w:val="7C380A"/>
+          <w:sz w:val="36"/>
+          <w:szCs w:val="36"/>
+          <w:lang w:val="en-US"/>
+        </w:rPr>
+        <w:t>Workbench</w:t>
+      </w:r>
+      <w:r>
+        <w:rPr>
+          <w:rFonts w:eastAsiaTheme="majorEastAsia" w:cstheme="majorBidi"/>
+          <w:b/>
+          <w:noProof/>
+          <w:color w:val="7C380A"/>
+          <w:sz w:val="36"/>
+          <w:szCs w:val="36"/>
+        </w:rPr>
+        <w:t xml:space="preserve"> </w:t>
+      </w:r>
+      <w:r>
+        <w:rPr>
+          <w:rFonts w:eastAsiaTheme="majorEastAsia" w:cstheme="majorBidi"/>
+          <w:b/>
+          <w:noProof/>
+          <w:color w:val="7C380A"/>
+          <w:sz w:val="36"/>
+          <w:szCs w:val="36"/>
+        </w:rPr>
         <w:t>Предпоставки</w:t>
       </w:r>
     </w:p>
@@ -102,7 +136,7 @@
           <w:color w:val="000000" w:themeColor="text1"/>
           <w:lang w:val="en-US"/>
         </w:rPr>
-        <w:t xml:space="preserve">MySQL Workbench 6.3 </w:t>
+        <w:t>MySQL</w:t>
       </w:r>
       <w:r>
         <w:rPr>
@@ -111,7 +145,7 @@
           <w:noProof/>
           <w:color w:val="000000" w:themeColor="text1"/>
         </w:rPr>
-        <w:t>вашата система трябва да има инсталирани следните библиотеки</w:t>
+        <w:t xml:space="preserve"> </w:t>
       </w:r>
       <w:r>
         <w:rPr>
@@ -121,7 +155,7 @@
           <w:color w:val="000000" w:themeColor="text1"/>
           <w:lang w:val="en-US"/>
         </w:rPr>
-        <w:t xml:space="preserve">, </w:t>
+        <w:t>Workbench</w:t>
       </w:r>
       <w:r>
         <w:rPr>
@@ -130,7 +164,7 @@
           <w:noProof/>
           <w:color w:val="000000" w:themeColor="text1"/>
         </w:rPr>
-        <w:t>изброени по</w:t>
+        <w:t xml:space="preserve"> 6.3 </w:t>
       </w:r>
       <w:r>
         <w:rPr>
@@ -138,9 +172,8 @@
           <w:bCs/>
           <w:noProof/>
           <w:color w:val="000000" w:themeColor="text1"/>
-          <w:lang w:val="en-US"/>
-        </w:rPr>
-        <w:t>-</w:t>
+        </w:rPr>
+        <w:t>вашата система трябва да има инсталирани следните библиотеки</w:t>
       </w:r>
       <w:r>
         <w:rPr>
@@ -149,7 +182,7 @@
           <w:noProof/>
           <w:color w:val="000000" w:themeColor="text1"/>
         </w:rPr>
-        <w:t>долу</w:t>
+        <w:t xml:space="preserve">, </w:t>
       </w:r>
       <w:r>
         <w:rPr>
@@ -157,9 +190,8 @@
           <w:bCs/>
           <w:noProof/>
           <w:color w:val="000000" w:themeColor="text1"/>
-          <w:lang w:val="en-US"/>
-        </w:rPr>
-        <w:t xml:space="preserve">. </w:t>
+        </w:rPr>
+        <w:t>изброени по</w:t>
       </w:r>
       <w:r>
         <w:rPr>
@@ -168,7 +200,7 @@
           <w:noProof/>
           <w:color w:val="000000" w:themeColor="text1"/>
         </w:rPr>
-        <w:t>Изброените елементи са осигурени като връзки към съответните страници</w:t>
+        <w:t>-</w:t>
       </w:r>
       <w:r>
         <w:rPr>
@@ -176,9 +208,8 @@
           <w:bCs/>
           <w:noProof/>
           <w:color w:val="000000" w:themeColor="text1"/>
-          <w:lang w:val="en-US"/>
-        </w:rPr>
-        <w:t xml:space="preserve">, </w:t>
+        </w:rPr>
+        <w:t>долу</w:t>
       </w:r>
       <w:r>
         <w:rPr>
@@ -187,7 +218,7 @@
           <w:noProof/>
           <w:color w:val="000000" w:themeColor="text1"/>
         </w:rPr>
-        <w:t>където можете да намерите необходимите файлове за изтегляне</w:t>
+        <w:t xml:space="preserve">. </w:t>
       </w:r>
       <w:r>
         <w:rPr>
@@ -195,7 +226,33 @@
           <w:bCs/>
           <w:noProof/>
           <w:color w:val="000000" w:themeColor="text1"/>
-          <w:lang w:val="en-US"/>
+        </w:rPr>
+        <w:t>Изброените елементи са осигурени като връзки към съответните страници</w:t>
+      </w:r>
+      <w:r>
+        <w:rPr>
+          <w:rFonts w:eastAsiaTheme="majorEastAsia" w:cstheme="majorBidi"/>
+          <w:bCs/>
+          <w:noProof/>
+          <w:color w:val="000000" w:themeColor="text1"/>
+        </w:rPr>
+        <w:t xml:space="preserve">, </w:t>
+      </w:r>
+      <w:r>
+        <w:rPr>
+          <w:rFonts w:eastAsiaTheme="majorEastAsia" w:cstheme="majorBidi"/>
+          <w:bCs/>
+          <w:noProof/>
+          <w:color w:val="000000" w:themeColor="text1"/>
+        </w:rPr>
+        <w:t>където можете да намерите необходимите файлове за изтегляне</w:t>
+      </w:r>
+      <w:r>
+        <w:rPr>
+          <w:rFonts w:eastAsiaTheme="majorEastAsia" w:cstheme="majorBidi"/>
+          <w:bCs/>
+          <w:noProof/>
+          <w:color w:val="000000" w:themeColor="text1"/>
         </w:rPr>
         <w:t>.</w:t>
       </w:r>
@@ -278,7 +335,6 @@
           <w:bCs/>
           <w:noProof/>
           <w:color w:val="000000" w:themeColor="text1"/>
-          <w:lang w:val="en-US"/>
         </w:rPr>
         <w:t>.</w:t>
       </w:r>
@@ -310,7 +366,59 @@
           <w:noProof/>
           <w:lang w:val="en-US"/>
         </w:rPr>
-        <w:t>MySQL Community Server + MySQL Workbench</w:t>
+        <w:t>MySQL</w:t>
+      </w:r>
+      <w:r>
+        <w:rPr>
+          <w:noProof/>
+        </w:rPr>
+        <w:t xml:space="preserve"> </w:t>
+      </w:r>
+      <w:r>
+        <w:rPr>
+          <w:noProof/>
+          <w:lang w:val="en-US"/>
+        </w:rPr>
+        <w:t>Community</w:t>
+      </w:r>
+      <w:r>
+        <w:rPr>
+          <w:noProof/>
+        </w:rPr>
+        <w:t xml:space="preserve"> </w:t>
+      </w:r>
+      <w:r>
+        <w:rPr>
+          <w:noProof/>
+          <w:lang w:val="en-US"/>
+        </w:rPr>
+        <w:t>Server</w:t>
+      </w:r>
+      <w:r>
+        <w:rPr>
+          <w:noProof/>
+        </w:rPr>
+        <w:t xml:space="preserve"> + </w:t>
+      </w:r>
+      <w:r>
+        <w:rPr>
+          <w:noProof/>
+          <w:lang w:val="en-US"/>
+        </w:rPr>
+        <w:t>MySQL</w:t>
+      </w:r>
+      <w:r>
+        <w:rPr>
+          <w:noProof/>
+        </w:rPr>
+        <w:t xml:space="preserve"> </w:t>
+      </w:r>
+      <w:r>
+        <w:rPr>
+          <w:noProof/>
+          <w:lang w:val="en-US"/>
+        </w:rPr>
+        <w:t>Workbench</w:t>
       </w:r>
     </w:p>
     <w:p>
@@ -330,7 +438,39 @@
           <w:noProof/>
           <w:lang w:val="en-US"/>
         </w:rPr>
-        <w:t xml:space="preserve">MySQL Community Server. </w:t>
+        <w:t>MySQL</w:t>
+      </w:r>
+      <w:r>
+        <w:rPr>
+          <w:noProof/>
+        </w:rPr>
+        <w:t xml:space="preserve"> </w:t>
+      </w:r>
+      <w:r>
+        <w:rPr>
+          <w:noProof/>
+          <w:lang w:val="en-US"/>
+        </w:rPr>
+        <w:t>Community</w:t>
+      </w:r>
+      <w:r>
+        <w:rPr>
+          <w:noProof/>
+        </w:rPr>
+        <w:t xml:space="preserve"> </w:t>
+      </w:r>
+      <w:r>
+        <w:rPr>
+          <w:noProof/>
+          <w:lang w:val="en-US"/>
+        </w:rPr>
+        <w:t>Server</w:t>
+      </w:r>
+      <w:r>
+        <w:rPr>
+          <w:noProof/>
+        </w:rPr>
+        <w:t xml:space="preserve">. </w:t>
       </w:r>
       <w:r>
         <w:rPr>
@@ -343,7 +483,39 @@
           <w:noProof/>
           <w:lang w:val="en-US"/>
         </w:rPr>
-        <w:t xml:space="preserve">MySQL Community Server. </w:t>
+        <w:t>MySQL</w:t>
+      </w:r>
+      <w:r>
+        <w:rPr>
+          <w:noProof/>
+        </w:rPr>
+        <w:t xml:space="preserve"> </w:t>
+      </w:r>
+      <w:r>
+        <w:rPr>
+          <w:noProof/>
+          <w:lang w:val="en-US"/>
+        </w:rPr>
+        <w:t>Community</w:t>
+      </w:r>
+      <w:r>
+        <w:rPr>
+          <w:noProof/>
+        </w:rPr>
+        <w:t xml:space="preserve"> </w:t>
+      </w:r>
+      <w:r>
+        <w:rPr>
+          <w:noProof/>
+          <w:lang w:val="en-US"/>
+        </w:rPr>
+        <w:t>Server</w:t>
+      </w:r>
+      <w:r>
+        <w:rPr>
+          <w:noProof/>
+        </w:rPr>
+        <w:t xml:space="preserve">. </w:t>
       </w:r>
       <w:r>
         <w:rPr>
@@ -356,7 +528,39 @@
           <w:noProof/>
           <w:lang w:val="en-US"/>
         </w:rPr>
-        <w:t>MySQL Community Server.</w:t>
+        <w:t>MySQL</w:t>
+      </w:r>
+      <w:r>
+        <w:rPr>
+          <w:noProof/>
+        </w:rPr>
+        <w:t xml:space="preserve"> </w:t>
+      </w:r>
+      <w:r>
+        <w:rPr>
+          <w:noProof/>
+          <w:lang w:val="en-US"/>
+        </w:rPr>
+        <w:t>Community</w:t>
+      </w:r>
+      <w:r>
+        <w:rPr>
+          <w:noProof/>
+        </w:rPr>
+        <w:t xml:space="preserve"> </w:t>
+      </w:r>
+      <w:r>
+        <w:rPr>
+          <w:noProof/>
+          <w:lang w:val="en-US"/>
+        </w:rPr>
+        <w:t>Server</w:t>
+      </w:r>
+      <w:r>
+        <w:rPr>
+          <w:noProof/>
+        </w:rPr>
+        <w:t>.</w:t>
       </w:r>
     </w:p>
     <w:p>
@@ -371,20 +575,53 @@
         <w:rPr>
           <w:noProof/>
         </w:rPr>
-        <w:t xml:space="preserve">Task 1. </w:t>
+        <w:t>Task</w:t>
       </w:r>
       <w:r>
         <w:rPr>
           <w:noProof/>
           <w:lang w:val="bg-BG"/>
         </w:rPr>
+        <w:t xml:space="preserve"> 1. </w:t>
+      </w:r>
+      <w:r>
+        <w:rPr>
+          <w:noProof/>
+          <w:lang w:val="bg-BG"/>
+        </w:rPr>
         <w:t xml:space="preserve">Изтеглете </w:t>
       </w:r>
       <w:r>
         <w:rPr>
           <w:noProof/>
         </w:rPr>
-        <w:t>MySQL Community Server</w:t>
+        <w:t>MySQL</w:t>
+      </w:r>
+      <w:r>
+        <w:rPr>
+          <w:noProof/>
+          <w:lang w:val="bg-BG"/>
+        </w:rPr>
+        <w:t xml:space="preserve"> </w:t>
+      </w:r>
+      <w:r>
+        <w:rPr>
+          <w:noProof/>
+        </w:rPr>
+        <w:t>Community</w:t>
+      </w:r>
+      <w:r>
+        <w:rPr>
+          <w:noProof/>
+          <w:lang w:val="bg-BG"/>
+        </w:rPr>
+        <w:t xml:space="preserve"> </w:t>
+      </w:r>
+      <w:r>
+        <w:rPr>
+          <w:noProof/>
+        </w:rPr>
+        <w:t>Server</w:t>
       </w:r>
     </w:p>
     <w:p>
@@ -404,7 +641,13 @@
           <w:noProof/>
           <w:lang w:val="en-US"/>
         </w:rPr>
-        <w:t xml:space="preserve">MySQL </w:t>
+        <w:t>MySQL</w:t>
+      </w:r>
+      <w:r>
+        <w:rPr>
+          <w:noProof/>
+        </w:rPr>
+        <w:t xml:space="preserve"> </w:t>
       </w:r>
       <w:r>
         <w:rPr>
@@ -417,7 +660,39 @@
           <w:noProof/>
           <w:lang w:val="en-US"/>
         </w:rPr>
-        <w:t xml:space="preserve">MySQL Community Server </w:t>
+        <w:t>MySQL</w:t>
+      </w:r>
+      <w:r>
+        <w:rPr>
+          <w:noProof/>
+        </w:rPr>
+        <w:t xml:space="preserve"> </w:t>
+      </w:r>
+      <w:r>
+        <w:rPr>
+          <w:noProof/>
+          <w:lang w:val="en-US"/>
+        </w:rPr>
+        <w:t>Community</w:t>
+      </w:r>
+      <w:r>
+        <w:rPr>
+          <w:noProof/>
+        </w:rPr>
+        <w:t xml:space="preserve"> </w:t>
+      </w:r>
+      <w:r>
+        <w:rPr>
+          <w:noProof/>
+          <w:lang w:val="en-US"/>
+        </w:rPr>
+        <w:t>Server</w:t>
+      </w:r>
+      <w:r>
+        <w:rPr>
+          <w:noProof/>
+        </w:rPr>
+        <w:t xml:space="preserve"> </w:t>
       </w:r>
       <w:hyperlink r:id="rId9" w:history="1">
         <w:r>
@@ -426,7 +701,89 @@
             <w:noProof/>
             <w:lang w:val="en-US"/>
           </w:rPr>
-          <w:t>http://dev.mysql.com/downloads/mysql/</w:t>
+          <w:t>http</w:t>
+        </w:r>
+        <w:r>
+          <w:rPr>
+            <w:rStyle w:val="Hyperlink"/>
+            <w:noProof/>
+          </w:rPr>
+          <w:t>://</w:t>
+        </w:r>
+        <w:r>
+          <w:rPr>
+            <w:rStyle w:val="Hyperlink"/>
+            <w:noProof/>
+            <w:lang w:val="en-US"/>
+          </w:rPr>
+          <w:t>dev</w:t>
+        </w:r>
+        <w:r>
+          <w:rPr>
+            <w:rStyle w:val="Hyperlink"/>
+            <w:noProof/>
+          </w:rPr>
+          <w:t>.</w:t>
+        </w:r>
+        <w:r>
+          <w:rPr>
+            <w:rStyle w:val="Hyperlink"/>
+            <w:noProof/>
+            <w:lang w:val="en-US"/>
+          </w:rPr>
+          <w:t>mysql</w:t>
+        </w:r>
+        <w:r>
+          <w:rPr>
+            <w:rStyle w:val="Hyperlink"/>
+            <w:noProof/>
+          </w:rPr>
+          <w:t>.</w:t>
+        </w:r>
+        <w:r>
+          <w:rPr>
+            <w:rStyle w:val="Hyperlink"/>
+            <w:noProof/>
+            <w:lang w:val="en-US"/>
+          </w:rPr>
+          <w:t>com</w:t>
+        </w:r>
+        <w:r>
+          <w:rPr>
+            <w:rStyle w:val="Hyperlink"/>
+            <w:noProof/>
+          </w:rPr>
+          <w:t>/</w:t>
+        </w:r>
+        <w:r>
+          <w:rPr>
+            <w:rStyle w:val="Hyperlink"/>
+            <w:noProof/>
+            <w:lang w:val="en-US"/>
+          </w:rPr>
+          <w:t>downloads</w:t>
+        </w:r>
+        <w:r>
+          <w:rPr>
+            <w:rStyle w:val="Hyperlink"/>
+            <w:noProof/>
+          </w:rPr>
+          <w:t>/</w:t>
+        </w:r>
+        <w:r>
+          <w:rPr>
+            <w:rStyle w:val="Hyperlink"/>
+            <w:noProof/>
+            <w:lang w:val="en-US"/>
+          </w:rPr>
+          <w:t>mysql</w:t>
+        </w:r>
+        <w:r>
+          <w:rPr>
+            <w:rStyle w:val="Hyperlink"/>
+            <w:noProof/>
+          </w:rPr>
+          <w:t>/</w:t>
         </w:r>
       </w:hyperlink>
     </w:p>
@@ -482,7 +839,6 @@
         <w:rPr>
           <w:b/>
           <w:noProof/>
-          <w:lang w:val="en-US"/>
         </w:rPr>
         <w:t xml:space="preserve">, </w:t>
       </w:r>
@@ -497,7 +853,6 @@
         <w:rPr>
           <w:b/>
           <w:noProof/>
-          <w:lang w:val="en-US"/>
         </w:rPr>
         <w:t xml:space="preserve">. </w:t>
       </w:r>
@@ -536,7 +891,7 @@
           <w:lang w:val="en-US" w:eastAsia="bg-BG"/>
         </w:rPr>
         <w:drawing>
-          <wp:inline distT="0" distB="0" distL="0" distR="0" wp14:anchorId="4445D21F" wp14:editId="459ADAA2">
+          <wp:inline distT="0" distB="0" distL="0" distR="0" wp14:anchorId="4445D21F" wp14:editId="757DC925">
             <wp:extent cx="4695825" cy="3495675"/>
             <wp:effectExtent l="0" t="0" r="9525" b="9525"/>
             <wp:docPr id="25" name="Picture 1" descr="Screenshot 2016-08-25 10"/>
@@ -757,7 +1112,6 @@
       <w:r>
         <w:rPr>
           <w:noProof/>
-          <w:lang w:val="en-US"/>
         </w:rPr>
         <w:t xml:space="preserve"> </w:t>
       </w:r>
@@ -772,7 +1126,13 @@
           <w:noProof/>
           <w:lang w:val="en-US"/>
         </w:rPr>
-        <w:t xml:space="preserve">setup </w:t>
+        <w:t>setup</w:t>
+      </w:r>
+      <w:r>
+        <w:rPr>
+          <w:noProof/>
+        </w:rPr>
+        <w:t xml:space="preserve"> </w:t>
       </w:r>
       <w:r>
         <w:rPr>
@@ -869,7 +1229,29 @@
           <w:noProof/>
           <w:lang w:val="en-US"/>
         </w:rPr>
-        <w:t xml:space="preserve">Development Machine </w:t>
+        <w:t>Development</w:t>
+      </w:r>
+      <w:r>
+        <w:rPr>
+          <w:b/>
+          <w:noProof/>
+        </w:rPr>
+        <w:t xml:space="preserve"> </w:t>
+      </w:r>
+      <w:r>
+        <w:rPr>
+          <w:b/>
+          <w:noProof/>
+          <w:lang w:val="en-US"/>
+        </w:rPr>
+        <w:t>Machine</w:t>
+      </w:r>
+      <w:r>
+        <w:rPr>
+          <w:b/>
+          <w:noProof/>
+        </w:rPr>
+        <w:t xml:space="preserve"> </w:t>
       </w:r>
       <w:r>
         <w:rPr>
@@ -882,7 +1264,13 @@
           <w:noProof/>
           <w:lang w:val="en-US"/>
         </w:rPr>
-        <w:t>Next.</w:t>
+        <w:t>Next</w:t>
+      </w:r>
+      <w:r>
+        <w:rPr>
+          <w:noProof/>
+        </w:rPr>
+        <w:t>.</w:t>
       </w:r>
       <w:r>
         <w:rPr>
@@ -968,7 +1356,13 @@
           <w:noProof/>
           <w:lang w:val="en-US"/>
         </w:rPr>
-        <w:t xml:space="preserve">Root </w:t>
+        <w:t>Root</w:t>
+      </w:r>
+      <w:r>
+        <w:rPr>
+          <w:noProof/>
+        </w:rPr>
+        <w:t xml:space="preserve"> </w:t>
       </w:r>
       <w:r>
         <w:rPr>
@@ -979,7 +1373,6 @@
       <w:r>
         <w:rPr>
           <w:noProof/>
-          <w:lang w:val="en-US"/>
         </w:rPr>
         <w:t>.</w:t>
       </w:r>
@@ -998,7 +1391,7 @@
           <w:lang w:val="en-US" w:eastAsia="bg-BG"/>
         </w:rPr>
         <w:drawing>
-          <wp:inline distT="0" distB="0" distL="0" distR="0" wp14:anchorId="2705C29F" wp14:editId="23081A6A">
+          <wp:inline distT="0" distB="0" distL="0" distR="0" wp14:anchorId="2705C29F" wp14:editId="7E49EFB4">
             <wp:extent cx="4467225" cy="3333750"/>
             <wp:effectExtent l="0" t="0" r="9525" b="0"/>
             <wp:docPr id="23" name="Picture 3" descr="Screenshot 2016-08-25 10"/>
@@ -1078,17 +1471,31 @@
           <w:noProof/>
           <w:lang w:val="en-US"/>
         </w:rPr>
-        <w:t>MySQL Server</w:t>
-      </w:r>
-      <w:r>
-        <w:rPr>
-          <w:noProof/>
-          <w:lang w:val="en-US"/>
+        <w:t>MySQL</w:t>
+      </w:r>
+      <w:r>
+        <w:rPr>
+          <w:b/>
+          <w:noProof/>
         </w:rPr>
         <w:t xml:space="preserve"> </w:t>
       </w:r>
       <w:r>
         <w:rPr>
+          <w:b/>
+          <w:noProof/>
+          <w:lang w:val="en-US"/>
+        </w:rPr>
+        <w:t>Server</w:t>
+      </w:r>
+      <w:r>
+        <w:rPr>
+          <w:noProof/>
+        </w:rPr>
+        <w:t xml:space="preserve"> </w:t>
+      </w:r>
+      <w:r>
+        <w:rPr>
           <w:noProof/>
         </w:rPr>
         <w:t xml:space="preserve">да се изпълнява като услуга на </w:t>
@@ -1098,7 +1505,13 @@
           <w:noProof/>
           <w:lang w:val="en-US"/>
         </w:rPr>
-        <w:t xml:space="preserve">Windows </w:t>
+        <w:t>Windows</w:t>
+      </w:r>
+      <w:r>
+        <w:rPr>
+          <w:noProof/>
+        </w:rPr>
+        <w:t xml:space="preserve"> </w:t>
       </w:r>
       <w:r>
         <w:rPr>
@@ -1111,7 +1524,13 @@
           <w:noProof/>
           <w:lang w:val="en-US"/>
         </w:rPr>
-        <w:t xml:space="preserve">Windows. </w:t>
+        <w:t>Windows</w:t>
+      </w:r>
+      <w:r>
+        <w:rPr>
+          <w:noProof/>
+        </w:rPr>
+        <w:t xml:space="preserve">. </w:t>
       </w:r>
       <w:r>
         <w:rPr>
@@ -1122,7 +1541,6 @@
       <w:r>
         <w:rPr>
           <w:noProof/>
-          <w:lang w:val="en-US"/>
         </w:rPr>
         <w:t xml:space="preserve">. </w:t>
       </w:r>
@@ -1144,7 +1562,13 @@
           <w:noProof/>
           <w:lang w:val="en-US"/>
         </w:rPr>
-        <w:t xml:space="preserve">MySQL </w:t>
+        <w:t>MySQL</w:t>
+      </w:r>
+      <w:r>
+        <w:rPr>
+          <w:noProof/>
+        </w:rPr>
+        <w:t xml:space="preserve"> </w:t>
       </w:r>
       <w:r>
         <w:rPr>
@@ -1155,7 +1579,6 @@
       <w:r>
         <w:rPr>
           <w:noProof/>
-          <w:lang w:val="en-US"/>
         </w:rPr>
         <w:t>.</w:t>
       </w:r>
@@ -1244,12 +1667,18 @@
           <w:noProof/>
           <w:lang w:val="en-US"/>
         </w:rPr>
-        <w:t>Next &gt;</w:t>
-      </w:r>
-      <w:r>
-        <w:rPr>
-          <w:noProof/>
-          <w:lang w:val="en-US"/>
+        <w:t>Next</w:t>
+      </w:r>
+      <w:r>
+        <w:rPr>
+          <w:b/>
+          <w:noProof/>
+        </w:rPr>
+        <w:t xml:space="preserve"> &gt;</w:t>
+      </w:r>
+      <w:r>
+        <w:rPr>
+          <w:noProof/>
         </w:rPr>
         <w:t xml:space="preserve"> </w:t>
       </w:r>
@@ -1262,7 +1691,6 @@
       <w:r>
         <w:rPr>
           <w:noProof/>
-          <w:lang w:val="en-US"/>
         </w:rPr>
         <w:t xml:space="preserve">, </w:t>
       </w:r>
@@ -1290,7 +1718,13 @@
           <w:noProof/>
           <w:lang w:val="en-US"/>
         </w:rPr>
-        <w:t xml:space="preserve">Problem 2. </w:t>
+        <w:t>Problem</w:t>
+      </w:r>
+      <w:r>
+        <w:rPr>
+          <w:noProof/>
+        </w:rPr>
+        <w:t xml:space="preserve"> 2. </w:t>
       </w:r>
       <w:r>
         <w:rPr>
@@ -1320,7 +1754,6 @@
       <w:r>
         <w:rPr>
           <w:noProof/>
-          <w:lang w:val="en-US"/>
         </w:rPr>
         <w:t xml:space="preserve">. </w:t>
       </w:r>
@@ -1361,7 +1794,7 @@
           <w:lang w:val="en-US" w:eastAsia="bg-BG"/>
         </w:rPr>
         <w:drawing>
-          <wp:inline distT="0" distB="0" distL="0" distR="0" wp14:anchorId="7BBD2DEB" wp14:editId="2397887C">
+          <wp:inline distT="0" distB="0" distL="0" distR="0" wp14:anchorId="7BBD2DEB" wp14:editId="6B9CED56">
             <wp:extent cx="3800475" cy="2476212"/>
             <wp:effectExtent l="0" t="0" r="0" b="0"/>
             <wp:docPr id="7" name="Picture 7"/>
@@ -1433,7 +1866,6 @@
       <w:r>
         <w:rPr>
           <w:noProof/>
-          <w:lang w:val="en-US"/>
         </w:rPr>
         <w:t xml:space="preserve">. </w:t>
       </w:r>
@@ -1446,7 +1878,6 @@
       <w:r>
         <w:rPr>
           <w:noProof/>
-          <w:lang w:val="en-US"/>
         </w:rPr>
         <w:t xml:space="preserve">. </w:t>
       </w:r>
@@ -1543,7 +1974,6 @@
       <w:r>
         <w:rPr>
           <w:noProof/>
-          <w:lang w:val="en-US"/>
         </w:rPr>
         <w:t xml:space="preserve">. </w:t>
       </w:r>
@@ -1556,7 +1986,6 @@
       <w:r>
         <w:rPr>
           <w:noProof/>
-          <w:lang w:val="en-US"/>
         </w:rPr>
         <w:t xml:space="preserve">, </w:t>
       </w:r>
@@ -1571,7 +2000,13 @@
           <w:noProof/>
           <w:lang w:val="en-US"/>
         </w:rPr>
-        <w:t xml:space="preserve">root </w:t>
+        <w:t>root</w:t>
+      </w:r>
+      <w:r>
+        <w:rPr>
+          <w:noProof/>
+        </w:rPr>
+        <w:t xml:space="preserve"> </w:t>
       </w:r>
       <w:r>
         <w:rPr>
@@ -1582,7 +2017,6 @@
       <w:r>
         <w:rPr>
           <w:noProof/>
-          <w:lang w:val="en-US"/>
         </w:rPr>
         <w:t>(</w:t>
       </w:r>
@@ -1597,7 +2031,26 @@
           <w:noProof/>
           <w:lang w:val="en-US"/>
         </w:rPr>
-        <w:t xml:space="preserve">MySQL server), </w:t>
+        <w:t>MySQL</w:t>
+      </w:r>
+      <w:r>
+        <w:rPr>
+          <w:noProof/>
+        </w:rPr>
+        <w:t xml:space="preserve"> </w:t>
+      </w:r>
+      <w:r>
+        <w:rPr>
+          <w:noProof/>
+          <w:lang w:val="en-US"/>
+        </w:rPr>
+        <w:t>server</w:t>
+      </w:r>
+      <w:r>
+        <w:rPr>
+          <w:noProof/>
+        </w:rPr>
+        <w:t xml:space="preserve">), </w:t>
       </w:r>
       <w:r>
         <w:rPr>
@@ -1608,7 +2061,6 @@
       <w:r>
         <w:rPr>
           <w:noProof/>
-          <w:lang w:val="en-US"/>
         </w:rPr>
         <w:t xml:space="preserve">. </w:t>
       </w:r>
@@ -1625,7 +2077,14 @@
           <w:noProof/>
           <w:lang w:val="en-US"/>
         </w:rPr>
-        <w:t xml:space="preserve">MySQL </w:t>
+        <w:t>MySQL</w:t>
+      </w:r>
+      <w:r>
+        <w:rPr>
+          <w:b/>
+          <w:noProof/>
+        </w:rPr>
+        <w:t xml:space="preserve"> </w:t>
       </w:r>
       <w:r>
         <w:rPr>
@@ -1640,7 +2099,29 @@
           <w:noProof/>
           <w:lang w:val="en-US"/>
         </w:rPr>
-        <w:t xml:space="preserve">MySQL Workbench </w:t>
+        <w:t>MySQL</w:t>
+      </w:r>
+      <w:r>
+        <w:rPr>
+          <w:b/>
+          <w:noProof/>
+        </w:rPr>
+        <w:t xml:space="preserve"> </w:t>
+      </w:r>
+      <w:r>
+        <w:rPr>
+          <w:b/>
+          <w:noProof/>
+          <w:lang w:val="en-US"/>
+        </w:rPr>
+        <w:t>Workbench</w:t>
+      </w:r>
+      <w:r>
+        <w:rPr>
+          <w:b/>
+          <w:noProof/>
+        </w:rPr>
+        <w:t xml:space="preserve"> </w:t>
       </w:r>
       <w:r>
         <w:rPr>
@@ -1653,7 +2134,6 @@
         <w:rPr>
           <w:b/>
           <w:noProof/>
-          <w:lang w:val="en-US"/>
         </w:rPr>
         <w:t>.</w:t>
       </w:r>
@@ -1777,7 +2257,13 @@
           <w:noProof/>
           <w:lang w:val="en-US"/>
         </w:rPr>
-        <w:t xml:space="preserve">SHEMAS </w:t>
+        <w:t>SHEMAS</w:t>
+      </w:r>
+      <w:r>
+        <w:rPr>
+          <w:noProof/>
+        </w:rPr>
+        <w:t xml:space="preserve"> </w:t>
       </w:r>
       <w:r>
         <w:rPr>
@@ -1788,7 +2274,6 @@
       <w:r>
         <w:rPr>
           <w:noProof/>
-          <w:lang w:val="en-US"/>
         </w:rPr>
         <w:t xml:space="preserve">. </w:t>
       </w:r>
@@ -1891,7 +2376,6 @@
       <w:r>
         <w:rPr>
           <w:noProof/>
-          <w:lang w:val="en-US"/>
         </w:rPr>
         <w:t xml:space="preserve">. </w:t>
       </w:r>
@@ -1906,7 +2390,13 @@
           <w:noProof/>
           <w:lang w:val="en-US"/>
         </w:rPr>
-        <w:t>Apply.</w:t>
+        <w:t>Apply</w:t>
+      </w:r>
+      <w:r>
+        <w:rPr>
+          <w:noProof/>
+        </w:rPr>
+        <w:t>.</w:t>
       </w:r>
     </w:p>
     <w:p>
@@ -1995,7 +2485,13 @@
           <w:noProof/>
           <w:lang w:val="en-US"/>
         </w:rPr>
-        <w:t xml:space="preserve">SQL </w:t>
+        <w:t>SQL</w:t>
+      </w:r>
+      <w:r>
+        <w:rPr>
+          <w:noProof/>
+        </w:rPr>
+        <w:t xml:space="preserve"> </w:t>
       </w:r>
       <w:r>
         <w:rPr>
@@ -2006,7 +2502,6 @@
       <w:r>
         <w:rPr>
           <w:noProof/>
-          <w:lang w:val="en-US"/>
         </w:rPr>
         <w:t xml:space="preserve">. </w:t>
       </w:r>
@@ -2021,7 +2516,13 @@
           <w:noProof/>
           <w:lang w:val="en-US"/>
         </w:rPr>
-        <w:t xml:space="preserve">Apply, </w:t>
+        <w:t>Apply</w:t>
+      </w:r>
+      <w:r>
+        <w:rPr>
+          <w:noProof/>
+        </w:rPr>
+        <w:t xml:space="preserve">, </w:t>
       </w:r>
       <w:r>
         <w:rPr>
@@ -2140,9 +2641,21 @@
       <w:r>
         <w:rPr>
           <w:noProof/>
-          <w:lang w:val="en-US"/>
-        </w:rPr>
-        <w:t xml:space="preserve">“minions” </w:t>
+        </w:rPr>
+        <w:t>“</w:t>
+      </w:r>
+      <w:r>
+        <w:rPr>
+          <w:noProof/>
+          <w:lang w:val="en-US"/>
+        </w:rPr>
+        <w:t>minions</w:t>
+      </w:r>
+      <w:r>
+        <w:rPr>
+          <w:noProof/>
+        </w:rPr>
+        <w:t xml:space="preserve">” </w:t>
       </w:r>
       <w:r>
         <w:rPr>
@@ -2153,7 +2666,6 @@
       <w:r>
         <w:rPr>
           <w:noProof/>
-          <w:lang w:val="en-US"/>
         </w:rPr>
         <w:t xml:space="preserve">. </w:t>
       </w:r>
@@ -2166,7 +2678,6 @@
       <w:r>
         <w:rPr>
           <w:noProof/>
-          <w:lang w:val="en-US"/>
         </w:rPr>
         <w:t xml:space="preserve">, </w:t>
       </w:r>
@@ -2179,9 +2690,34 @@
       <w:r>
         <w:rPr>
           <w:noProof/>
-          <w:lang w:val="en-US"/>
-        </w:rPr>
-        <w:t>“Create Table…”.</w:t>
+        </w:rPr>
+        <w:t>“</w:t>
+      </w:r>
+      <w:r>
+        <w:rPr>
+          <w:noProof/>
+          <w:lang w:val="en-US"/>
+        </w:rPr>
+        <w:t>Create</w:t>
+      </w:r>
+      <w:r>
+        <w:rPr>
+          <w:noProof/>
+        </w:rPr>
+        <w:t xml:space="preserve"> </w:t>
+      </w:r>
+      <w:r>
+        <w:rPr>
+          <w:noProof/>
+          <w:lang w:val="en-US"/>
+        </w:rPr>
+        <w:t>Table</w:t>
+      </w:r>
+      <w:r>
+        <w:rPr>
+          <w:noProof/>
+        </w:rPr>
+        <w:t>…”.</w:t>
       </w:r>
     </w:p>
     <w:p>
@@ -2276,7 +2812,6 @@
         <w:rPr>
           <w:b/>
           <w:noProof/>
-          <w:lang w:val="en-US"/>
         </w:rPr>
         <w:t xml:space="preserve">. </w:t>
       </w:r>
@@ -2299,14 +2834,56 @@
           <w:noProof/>
           <w:lang w:val="en-US"/>
         </w:rPr>
-        <w:t>id, name, age</w:t>
-      </w:r>
-      <w:r>
-        <w:rPr>
-          <w:noProof/>
-          <w:lang w:val="en-US"/>
-        </w:rPr>
-        <w:t xml:space="preserve">. Id </w:t>
+        <w:t>id</w:t>
+      </w:r>
+      <w:r>
+        <w:rPr>
+          <w:b/>
+          <w:noProof/>
+        </w:rPr>
+        <w:t xml:space="preserve">, </w:t>
+      </w:r>
+      <w:r>
+        <w:rPr>
+          <w:b/>
+          <w:noProof/>
+          <w:lang w:val="en-US"/>
+        </w:rPr>
+        <w:t>name</w:t>
+      </w:r>
+      <w:r>
+        <w:rPr>
+          <w:b/>
+          <w:noProof/>
+        </w:rPr>
+        <w:t xml:space="preserve">, </w:t>
+      </w:r>
+      <w:r>
+        <w:rPr>
+          <w:b/>
+          <w:noProof/>
+          <w:lang w:val="en-US"/>
+        </w:rPr>
+        <w:t>age</w:t>
+      </w:r>
+      <w:r>
+        <w:rPr>
+          <w:noProof/>
+        </w:rPr>
+        <w:t xml:space="preserve">. </w:t>
+      </w:r>
+      <w:r>
+        <w:rPr>
+          <w:noProof/>
+          <w:lang w:val="en-US"/>
+        </w:rPr>
+        <w:t>Id</w:t>
+      </w:r>
+      <w:r>
+        <w:rPr>
+          <w:noProof/>
+        </w:rPr>
+        <w:t xml:space="preserve"> </w:t>
       </w:r>
       <w:r>
         <w:rPr>
@@ -2319,7 +2896,13 @@
           <w:noProof/>
           <w:lang w:val="en-US"/>
         </w:rPr>
-        <w:t xml:space="preserve">name </w:t>
+        <w:t>name</w:t>
+      </w:r>
+      <w:r>
+        <w:rPr>
+          <w:noProof/>
+        </w:rPr>
+        <w:t xml:space="preserve"> </w:t>
       </w:r>
       <w:r>
         <w:rPr>
@@ -2330,9 +2913,21 @@
       <w:r>
         <w:rPr>
           <w:noProof/>
-          <w:lang w:val="en-US"/>
-        </w:rPr>
-        <w:t xml:space="preserve">; age  </w:t>
+        </w:rPr>
+        <w:t xml:space="preserve">; </w:t>
+      </w:r>
+      <w:r>
+        <w:rPr>
+          <w:noProof/>
+          <w:lang w:val="en-US"/>
+        </w:rPr>
+        <w:t>age</w:t>
+      </w:r>
+      <w:r>
+        <w:rPr>
+          <w:noProof/>
+        </w:rPr>
+        <w:t xml:space="preserve">  </w:t>
       </w:r>
       <w:r>
         <w:rPr>
@@ -2345,7 +2940,13 @@
           <w:noProof/>
           <w:lang w:val="en-US"/>
         </w:rPr>
-        <w:t xml:space="preserve">null </w:t>
+        <w:t>null</w:t>
+      </w:r>
+      <w:r>
+        <w:rPr>
+          <w:noProof/>
+        </w:rPr>
+        <w:t xml:space="preserve"> </w:t>
       </w:r>
       <w:r>
         <w:rPr>
@@ -2356,7 +2957,6 @@
       <w:r>
         <w:rPr>
           <w:noProof/>
-          <w:lang w:val="en-US"/>
         </w:rPr>
         <w:t xml:space="preserve">. </w:t>
       </w:r>
@@ -2515,7 +3115,13 @@
           <w:lang w:val="en-US"/>
         </w:rPr>
         <w:lastRenderedPageBreak/>
-        <w:t xml:space="preserve">Problem 4. </w:t>
+        <w:t>Problem</w:t>
+      </w:r>
+      <w:r>
+        <w:rPr>
+          <w:noProof/>
+        </w:rPr>
+        <w:t xml:space="preserve"> 4. </w:t>
       </w:r>
       <w:r>
         <w:rPr>
@@ -2638,7 +3244,6 @@
       <w:r>
         <w:rPr>
           <w:noProof/>
-          <w:lang w:val="en-US"/>
         </w:rPr>
         <w:t xml:space="preserve">, </w:t>
       </w:r>
@@ -2651,7 +3256,6 @@
       <w:r>
         <w:rPr>
           <w:noProof/>
-          <w:lang w:val="en-US"/>
         </w:rPr>
         <w:t xml:space="preserve">, </w:t>
       </w:r>
@@ -2665,7 +3269,6 @@
         <w:rPr>
           <w:b/>
           <w:noProof/>
-          <w:lang w:val="en-US"/>
         </w:rPr>
         <w:t xml:space="preserve">. </w:t>
       </w:r>
@@ -2813,15 +3416,26 @@
       <w:r>
         <w:rPr>
           <w:noProof/>
-          <w:lang w:val="en-US"/>
-        </w:rPr>
-        <w:t xml:space="preserve"> to </w:t>
-      </w:r>
-      <w:r>
-        <w:rPr>
-          <w:b/>
-          <w:noProof/>
-          <w:lang w:val="en-US"/>
+        </w:rPr>
+        <w:t xml:space="preserve"> </w:t>
+      </w:r>
+      <w:r>
+        <w:rPr>
+          <w:noProof/>
+          <w:lang w:val="en-US"/>
+        </w:rPr>
+        <w:t>to</w:t>
+      </w:r>
+      <w:r>
+        <w:rPr>
+          <w:noProof/>
+        </w:rPr>
+        <w:t xml:space="preserve"> </w:t>
+      </w:r>
+      <w:r>
+        <w:rPr>
+          <w:b/>
+          <w:noProof/>
         </w:rPr>
         <w:t>10</w:t>
       </w:r>
@@ -2868,7 +3482,6 @@
         <w:rPr>
           <w:b/>
           <w:noProof/>
-          <w:lang w:val="en-US"/>
         </w:rPr>
         <w:t xml:space="preserve">1 </w:t>
       </w:r>
@@ -2882,7 +3495,6 @@
       <w:r>
         <w:rPr>
           <w:noProof/>
-          <w:lang w:val="en-US"/>
         </w:rPr>
         <w:t>.</w:t>
       </w:r>
@@ -2935,7 +3547,6 @@
         <w:rPr>
           <w:b/>
           <w:noProof/>
-          <w:lang w:val="en-US"/>
         </w:rPr>
         <w:t xml:space="preserve">, </w:t>
       </w:r>
@@ -2961,7 +3572,6 @@
       <w:r>
         <w:rPr>
           <w:noProof/>
-          <w:lang w:val="en-US"/>
         </w:rPr>
         <w:t xml:space="preserve">. </w:t>
       </w:r>
@@ -3083,7 +3693,6 @@
       <w:r>
         <w:rPr>
           <w:noProof/>
-          <w:lang w:val="en-US"/>
         </w:rPr>
         <w:t xml:space="preserve">. </w:t>
       </w:r>
@@ -3099,12 +3708,33 @@
           <w:noProof/>
           <w:lang w:val="en-US"/>
         </w:rPr>
-        <w:t>id (int)</w:t>
-      </w:r>
-      <w:r>
-        <w:rPr>
-          <w:noProof/>
-          <w:lang w:val="en-US"/>
+        <w:t>id</w:t>
+      </w:r>
+      <w:r>
+        <w:rPr>
+          <w:b/>
+          <w:noProof/>
+        </w:rPr>
+        <w:t xml:space="preserve"> (</w:t>
+      </w:r>
+      <w:r>
+        <w:rPr>
+          <w:b/>
+          <w:noProof/>
+          <w:lang w:val="en-US"/>
+        </w:rPr>
+        <w:t>int</w:t>
+      </w:r>
+      <w:r>
+        <w:rPr>
+          <w:b/>
+          <w:noProof/>
+        </w:rPr>
+        <w:t>)</w:t>
+      </w:r>
+      <w:r>
+        <w:rPr>
+          <w:noProof/>
         </w:rPr>
         <w:t xml:space="preserve"> </w:t>
       </w:r>
@@ -3120,12 +3750,33 @@
           <w:noProof/>
           <w:lang w:val="en-US"/>
         </w:rPr>
-        <w:t>name (text)</w:t>
-      </w:r>
-      <w:r>
-        <w:rPr>
-          <w:noProof/>
-          <w:lang w:val="en-US"/>
+        <w:t>name</w:t>
+      </w:r>
+      <w:r>
+        <w:rPr>
+          <w:b/>
+          <w:noProof/>
+        </w:rPr>
+        <w:t xml:space="preserve"> (</w:t>
+      </w:r>
+      <w:r>
+        <w:rPr>
+          <w:b/>
+          <w:noProof/>
+          <w:lang w:val="en-US"/>
+        </w:rPr>
+        <w:t>text</w:t>
+      </w:r>
+      <w:r>
+        <w:rPr>
+          <w:b/>
+          <w:noProof/>
+        </w:rPr>
+        <w:t>)</w:t>
+      </w:r>
+      <w:r>
+        <w:rPr>
+          <w:noProof/>
         </w:rPr>
         <w:t xml:space="preserve">. </w:t>
       </w:r>
@@ -3205,7 +3856,6 @@
       <w:r>
         <w:rPr>
           <w:noProof/>
-          <w:lang w:val="en-US"/>
         </w:rPr>
         <w:t>(</w:t>
       </w:r>
@@ -3218,7 +3868,6 @@
       <w:r>
         <w:rPr>
           <w:noProof/>
-          <w:lang w:val="en-US"/>
         </w:rPr>
         <w:t xml:space="preserve">) </w:t>
       </w:r>
@@ -3231,7 +3880,6 @@
       <w:r>
         <w:rPr>
           <w:noProof/>
-          <w:lang w:val="en-US"/>
         </w:rPr>
         <w:t xml:space="preserve">. </w:t>
       </w:r>
@@ -3246,7 +3894,13 @@
           <w:noProof/>
           <w:lang w:val="en-US"/>
         </w:rPr>
-        <w:t xml:space="preserve">Minions. </w:t>
+        <w:t>Minions</w:t>
+      </w:r>
+      <w:r>
+        <w:rPr>
+          <w:noProof/>
+        </w:rPr>
+        <w:t xml:space="preserve">. </w:t>
       </w:r>
       <w:r>
         <w:rPr>
@@ -3260,12 +3914,26 @@
           <w:noProof/>
           <w:lang w:val="en-US"/>
         </w:rPr>
-        <w:t>town_id</w:t>
-      </w:r>
-      <w:r>
-        <w:rPr>
-          <w:noProof/>
-          <w:lang w:val="en-US"/>
+        <w:t>town</w:t>
+      </w:r>
+      <w:r>
+        <w:rPr>
+          <w:b/>
+          <w:noProof/>
+        </w:rPr>
+        <w:t>_</w:t>
+      </w:r>
+      <w:r>
+        <w:rPr>
+          <w:b/>
+          <w:noProof/>
+          <w:lang w:val="en-US"/>
+        </w:rPr>
+        <w:t>id</w:t>
+      </w:r>
+      <w:r>
+        <w:rPr>
+          <w:noProof/>
         </w:rPr>
         <w:t xml:space="preserve"> </w:t>
       </w:r>
@@ -3278,7 +3946,6 @@
       <w:r>
         <w:rPr>
           <w:noProof/>
-          <w:lang w:val="en-US"/>
         </w:rPr>
         <w:t>(</w:t>
       </w:r>
@@ -3293,7 +3960,6 @@
         <w:rPr>
           <w:b/>
           <w:noProof/>
-          <w:lang w:val="en-US"/>
         </w:rPr>
         <w:t xml:space="preserve">: </w:t>
       </w:r>
@@ -3310,7 +3976,14 @@
           <w:noProof/>
           <w:lang w:val="en-US"/>
         </w:rPr>
-        <w:t xml:space="preserve">id </w:t>
+        <w:t>id</w:t>
+      </w:r>
+      <w:r>
+        <w:rPr>
+          <w:b/>
+          <w:noProof/>
+        </w:rPr>
+        <w:t xml:space="preserve"> </w:t>
       </w:r>
       <w:r>
         <w:rPr>
@@ -3330,7 +4003,6 @@
       <w:r>
         <w:rPr>
           <w:noProof/>
-          <w:lang w:val="en-US"/>
         </w:rPr>
         <w:t xml:space="preserve">). </w:t>
       </w:r>
@@ -3395,7 +4067,14 @@
           <w:noProof/>
           <w:lang w:val="en-US"/>
         </w:rPr>
-        <w:t xml:space="preserve">minions </w:t>
+        <w:t>minions</w:t>
+      </w:r>
+      <w:r>
+        <w:rPr>
+          <w:b/>
+          <w:noProof/>
+        </w:rPr>
+        <w:t xml:space="preserve"> </w:t>
       </w:r>
       <w:r>
         <w:rPr>
@@ -3407,7 +4086,6 @@
       <w:r>
         <w:rPr>
           <w:noProof/>
-          <w:lang w:val="en-US"/>
         </w:rPr>
         <w:t>“</w:t>
       </w:r>
@@ -3416,12 +4094,30 @@
           <w:rStyle w:val="CodeChar"/>
           <w:lang w:val="en-US"/>
         </w:rPr>
-        <w:t>Alter Table…</w:t>
-      </w:r>
-      <w:r>
-        <w:rPr>
-          <w:noProof/>
-          <w:lang w:val="en-US"/>
+        <w:t>Alter</w:t>
+      </w:r>
+      <w:r>
+        <w:rPr>
+          <w:rStyle w:val="CodeChar"/>
+        </w:rPr>
+        <w:t xml:space="preserve"> </w:t>
+      </w:r>
+      <w:r>
+        <w:rPr>
+          <w:rStyle w:val="CodeChar"/>
+          <w:lang w:val="en-US"/>
+        </w:rPr>
+        <w:t>Table</w:t>
+      </w:r>
+      <w:r>
+        <w:rPr>
+          <w:rStyle w:val="CodeChar"/>
+        </w:rPr>
+        <w:t>…</w:t>
+      </w:r>
+      <w:r>
+        <w:rPr>
+          <w:noProof/>
         </w:rPr>
         <w:t>”.</w:t>
       </w:r>
@@ -3507,7 +4203,29 @@
           <w:noProof/>
           <w:lang w:val="en-US"/>
         </w:rPr>
-        <w:t xml:space="preserve">town_id </w:t>
+        <w:t>town</w:t>
+      </w:r>
+      <w:r>
+        <w:rPr>
+          <w:b/>
+          <w:noProof/>
+        </w:rPr>
+        <w:t>_</w:t>
+      </w:r>
+      <w:r>
+        <w:rPr>
+          <w:b/>
+          <w:noProof/>
+          <w:lang w:val="en-US"/>
+        </w:rPr>
+        <w:t>id</w:t>
+      </w:r>
+      <w:r>
+        <w:rPr>
+          <w:b/>
+          <w:noProof/>
+        </w:rPr>
+        <w:t xml:space="preserve"> </w:t>
       </w:r>
       <w:r>
         <w:rPr>
@@ -3528,7 +4246,29 @@
           <w:noProof/>
           <w:lang w:val="en-US"/>
         </w:rPr>
-        <w:t xml:space="preserve">type int(11). </w:t>
+        <w:t>type</w:t>
+      </w:r>
+      <w:r>
+        <w:rPr>
+          <w:b/>
+          <w:noProof/>
+        </w:rPr>
+        <w:t xml:space="preserve"> </w:t>
+      </w:r>
+      <w:r>
+        <w:rPr>
+          <w:b/>
+          <w:noProof/>
+          <w:lang w:val="en-US"/>
+        </w:rPr>
+        <w:t>int</w:t>
+      </w:r>
+      <w:r>
+        <w:rPr>
+          <w:b/>
+          <w:noProof/>
+        </w:rPr>
+        <w:t xml:space="preserve">(11). </w:t>
       </w:r>
       <w:r>
         <w:rPr>
@@ -3720,9 +4460,6 @@
         <w:t>school</w:t>
       </w:r>
       <w:r>
-        <w:rPr>
-          <w:lang w:val="en-US"/>
-        </w:rPr>
         <w:t xml:space="preserve">. </w:t>
       </w:r>
       <w:r>
@@ -3907,6 +4644,11 @@
       </w:r>
     </w:p>
     <w:p>
+      <w:pPr>
+        <w:rPr>
+          <w:noProof/>
+        </w:rPr>
+      </w:pPr>
       <w:r>
         <w:t xml:space="preserve">Създаване на нова таблица </w:t>
       </w:r>
@@ -3918,9 +4660,6 @@
         <w:t>towns</w:t>
       </w:r>
       <w:r>
-        <w:rPr>
-          <w:lang w:val="en-US"/>
-        </w:rPr>
         <w:t xml:space="preserve">. </w:t>
       </w:r>
       <w:r>
@@ -3931,13 +4670,18 @@
           <w:b/>
           <w:lang w:val="en-US"/>
         </w:rPr>
-        <w:t xml:space="preserve">id </w:t>
-      </w:r>
-      <w:r>
-        <w:rPr>
-          <w:b/>
-          <w:noProof/>
-          <w:lang w:val="en-US"/>
+        <w:t>id</w:t>
+      </w:r>
+      <w:r>
+        <w:rPr>
+          <w:b/>
+        </w:rPr>
+        <w:t xml:space="preserve"> </w:t>
+      </w:r>
+      <w:r>
+        <w:rPr>
+          <w:b/>
+          <w:noProof/>
         </w:rPr>
         <w:t>(</w:t>
       </w:r>
@@ -3952,7 +4696,6 @@
         <w:rPr>
           <w:b/>
           <w:noProof/>
-          <w:lang w:val="en-US"/>
         </w:rPr>
         <w:t xml:space="preserve">) </w:t>
       </w:r>
@@ -3966,7 +4709,6 @@
         <w:rPr>
           <w:b/>
           <w:noProof/>
-          <w:lang w:val="en-US"/>
         </w:rPr>
         <w:t>(</w:t>
       </w:r>
@@ -3979,14 +4721,10 @@
       <w:r>
         <w:rPr>
           <w:b/>
-          <w:lang w:val="en-US"/>
         </w:rPr>
         <w:t>).</w:t>
       </w:r>
       <w:r>
-        <w:rPr>
-          <w:lang w:val="en-US"/>
-        </w:rPr>
         <w:t xml:space="preserve"> </w:t>
       </w:r>
       <w:r>
@@ -3996,7 +4734,10 @@
         <w:rPr>
           <w:lang w:val="en-US"/>
         </w:rPr>
-        <w:t xml:space="preserve">id </w:t>
+        <w:t>id</w:t>
+      </w:r>
+      <w:r>
+        <w:t xml:space="preserve"> </w:t>
       </w:r>
       <w:r>
         <w:t xml:space="preserve">колоната </w:t>
@@ -4010,71 +4751,8 @@
       <w:r>
         <w:rPr>
           <w:b/>
-          <w:lang w:val="en-US"/>
         </w:rPr>
         <w:t>.</w:t>
-      </w:r>
-    </w:p>
-    <w:p>
-      <w:pPr>
-        <w:pStyle w:val="Heading2"/>
-        <w:numPr>
-          <w:ilvl w:val="0"/>
-          <w:numId w:val="22"/>
-        </w:numPr>
-        <w:tabs>
-          <w:tab w:val="clear" w:pos="1560"/>
-          <w:tab w:val="left" w:pos="1843"/>
-        </w:tabs>
-        <w:spacing w:before="120" w:after="80"/>
-      </w:pPr>
-      <w:r>
-        <w:rPr>
-          <w:lang w:val="en-US"/>
-        </w:rPr>
-        <w:t xml:space="preserve">* </w:t>
-      </w:r>
-      <w:r>
-        <w:t xml:space="preserve">Генериране на </w:t>
-      </w:r>
-      <w:r>
-        <w:rPr>
-          <w:noProof/>
-          <w:lang w:val="en-US"/>
-        </w:rPr>
-        <w:t xml:space="preserve">SQL </w:t>
-      </w:r>
-      <w:r>
-        <w:t>скрипт</w:t>
-      </w:r>
-    </w:p>
-    <w:p>
-      <w:pPr>
-        <w:rPr>
-          <w:noProof/>
-        </w:rPr>
-      </w:pPr>
-      <w:r>
-        <w:t xml:space="preserve">Генерирайте </w:t>
-      </w:r>
-      <w:r>
-        <w:rPr>
-          <w:noProof/>
-          <w:lang w:val="en-US"/>
-        </w:rPr>
-        <w:t xml:space="preserve">SQL </w:t>
-      </w:r>
-      <w:r>
-        <w:t>скрипт от базата данни училище</w:t>
-      </w:r>
-      <w:r>
-        <w:rPr>
-          <w:lang w:val="en-US"/>
-        </w:rPr>
-        <w:t xml:space="preserve">. </w:t>
-      </w:r>
-      <w:r>
-        <w:t>Прегледайте скрипт файла и опитайте да разберете</w:t>
       </w:r>
     </w:p>
     <w:p>
@@ -4084,9 +4762,6 @@
           <w:ilvl w:val="0"/>
           <w:numId w:val="0"/>
         </w:numPr>
-        <w:rPr>
-          <w:lang w:val="en-US"/>
-        </w:rPr>
       </w:pPr>
       <w:r>
         <w:t>Министерство на образованието и науката (МОН)</w:t>
@@ -4102,44 +4777,29 @@
         <w:spacing w:before="80" w:after="120"/>
         <w:ind w:left="568" w:hanging="284"/>
         <w:contextualSpacing w:val="0"/>
-        <w:rPr>
-          <w:lang w:val="en-US"/>
-        </w:rPr>
       </w:pPr>
       <w:r>
         <w:t xml:space="preserve">Настоящият курс </w:t>
       </w:r>
       <w:r>
-        <w:rPr>
-          <w:lang w:val="en-US"/>
-        </w:rPr>
         <w:t>(</w:t>
       </w:r>
       <w:r>
         <w:t>презентации</w:t>
       </w:r>
       <w:r>
-        <w:rPr>
-          <w:lang w:val="en-US"/>
-        </w:rPr>
         <w:t xml:space="preserve">, </w:t>
       </w:r>
       <w:r>
         <w:t>примери</w:t>
       </w:r>
       <w:r>
-        <w:rPr>
-          <w:lang w:val="en-US"/>
-        </w:rPr>
         <w:t xml:space="preserve">, </w:t>
       </w:r>
       <w:r>
         <w:t>задачи, упражнения и др.</w:t>
       </w:r>
       <w:r>
-        <w:rPr>
-          <w:lang w:val="en-US"/>
-        </w:rPr>
         <w:t>)</w:t>
       </w:r>
       <w:r>
@@ -4534,10 +5194,7 @@
       </w:r>
     </w:p>
     <w:p/>
-    <w:p>
-      <w:bookmarkStart w:id="0" w:name="_GoBack"/>
-      <w:bookmarkEnd w:id="0"/>
-    </w:p>
+    <w:p/>
     <w:sectPr>
       <w:footerReference w:type="default" r:id="rId41"/>
       <w:pgSz w:w="11906" w:h="16838"/>
@@ -4550,7 +5207,7 @@
 </file>
 
 <file path=word/endnotes.xml><?xml version="1.0" encoding="utf-8"?>
-<w:endnotes xmlns:wpc="http://schemas.microsoft.com/office/word/2010/wordprocessingCanvas" xmlns:cx="http://schemas.microsoft.com/office/drawing/2014/chartex" xmlns:cx1="http://schemas.microsoft.com/office/drawing/2015/9/8/chartex" xmlns:cx2="http://schemas.microsoft.com/office/drawing/2015/10/21/chartex" xmlns:cx3="http://schemas.microsoft.com/office/drawing/2016/5/9/chartex" xmlns:cx4="http://schemas.microsoft.com/office/drawing/2016/5/10/chartex" xmlns:cx5="http://schemas.microsoft.com/office/drawing/2016/5/11/chartex" xmlns:cx6="http://schemas.microsoft.com/office/drawing/2016/5/12/chartex" xmlns:cx7="http://schemas.microsoft.com/office/drawing/2016/5/13/chartex" xmlns:cx8="http://schemas.microsoft.com/office/drawing/2016/5/14/chartex" xmlns:mc="http://schemas.openxmlformats.org/markup-compatibility/2006" xmlns:aink="http://schemas.microsoft.com/office/drawing/2016/ink" xmlns:am3d="http://schemas.microsoft.com/office/drawing/2017/model3d" xmlns:o="urn:schemas-microsoft-com:office:office" xmlns:r="http://schemas.openxmlformats.org/officeDocument/2006/relationships" xmlns:m="http://schemas.openxmlformats.org/officeDocument/2006/math" xmlns:v="urn:schemas-microsoft-com:vml" xmlns:wp14="http://schemas.microsoft.com/office/word/2010/wordprocessingDrawing" xmlns:wp="http://schemas.openxmlformats.org/drawingml/2006/wordprocessingDrawing" xmlns:w10="urn:schemas-microsoft-com:office:word" xmlns:w="http://schemas.openxmlformats.org/wordprocessingml/2006/main" xmlns:w14="http://schemas.microsoft.com/office/word/2010/wordml" xmlns:w15="http://schemas.microsoft.com/office/word/2012/wordml" xmlns:w16cid="http://schemas.microsoft.com/office/word/2016/wordml/cid" xmlns:w16se="http://schemas.microsoft.com/office/word/2015/wordml/symex" xmlns:wpg="http://schemas.microsoft.com/office/word/2010/wordprocessingGroup" xmlns:wpi="http://schemas.microsoft.com/office/word/2010/wordprocessingInk" xmlns:wne="http://schemas.microsoft.com/office/word/2006/wordml" xmlns:wps="http://schemas.microsoft.com/office/word/2010/wordprocessingShape" mc:Ignorable="w14 w15 w16se w16cid wp14">
+<w:endnotes xmlns:wpc="http://schemas.microsoft.com/office/word/2010/wordprocessingCanvas" xmlns:cx="http://schemas.microsoft.com/office/drawing/2014/chartex" xmlns:cx1="http://schemas.microsoft.com/office/drawing/2015/9/8/chartex" xmlns:cx2="http://schemas.microsoft.com/office/drawing/2015/10/21/chartex" xmlns:cx3="http://schemas.microsoft.com/office/drawing/2016/5/9/chartex" xmlns:cx4="http://schemas.microsoft.com/office/drawing/2016/5/10/chartex" xmlns:cx5="http://schemas.microsoft.com/office/drawing/2016/5/11/chartex" xmlns:cx6="http://schemas.microsoft.com/office/drawing/2016/5/12/chartex" xmlns:cx7="http://schemas.microsoft.com/office/drawing/2016/5/13/chartex" xmlns:cx8="http://schemas.microsoft.com/office/drawing/2016/5/14/chartex" xmlns:mc="http://schemas.openxmlformats.org/markup-compatibility/2006" xmlns:aink="http://schemas.microsoft.com/office/drawing/2016/ink" xmlns:am3d="http://schemas.microsoft.com/office/drawing/2017/model3d" xmlns:o="urn:schemas-microsoft-com:office:office" xmlns:oel="http://schemas.microsoft.com/office/2019/extlst" xmlns:r="http://schemas.openxmlformats.org/officeDocument/2006/relationships" xmlns:m="http://schemas.openxmlformats.org/officeDocument/2006/math" xmlns:v="urn:schemas-microsoft-com:vml" xmlns:wp14="http://schemas.microsoft.com/office/word/2010/wordprocessingDrawing" xmlns:wp="http://schemas.openxmlformats.org/drawingml/2006/wordprocessingDrawing" xmlns:w10="urn:schemas-microsoft-com:office:word" xmlns:w="http://schemas.openxmlformats.org/wordprocessingml/2006/main" xmlns:w14="http://schemas.microsoft.com/office/word/2010/wordml" xmlns:w15="http://schemas.microsoft.com/office/word/2012/wordml" xmlns:w16cex="http://schemas.microsoft.com/office/word/2018/wordml/cex" xmlns:w16cid="http://schemas.microsoft.com/office/word/2016/wordml/cid" xmlns:w16="http://schemas.microsoft.com/office/word/2018/wordml" xmlns:w16du="http://schemas.microsoft.com/office/word/2023/wordml/word16du" xmlns:w16sdtdh="http://schemas.microsoft.com/office/word/2020/wordml/sdtdatahash" xmlns:w16se="http://schemas.microsoft.com/office/word/2015/wordml/symex" xmlns:wpg="http://schemas.microsoft.com/office/word/2010/wordprocessingGroup" xmlns:wpi="http://schemas.microsoft.com/office/word/2010/wordprocessingInk" xmlns:wne="http://schemas.microsoft.com/office/word/2006/wordml" xmlns:wps="http://schemas.microsoft.com/office/word/2010/wordprocessingShape" mc:Ignorable="w14 w15 w16se w16cid w16 w16cex w16sdtdh w16du wp14">
   <w:endnote w:type="separator" w:id="-1">
     <w:p>
       <w:pPr>
@@ -4575,7 +5232,7 @@
 </file>
 
 <file path=word/footer1.xml><?xml version="1.0" encoding="utf-8"?>
-<w:ftr xmlns:wpc="http://schemas.microsoft.com/office/word/2010/wordprocessingCanvas" xmlns:cx="http://schemas.microsoft.com/office/drawing/2014/chartex" xmlns:cx1="http://schemas.microsoft.com/office/drawing/2015/9/8/chartex" xmlns:cx2="http://schemas.microsoft.com/office/drawing/2015/10/21/chartex" xmlns:cx3="http://schemas.microsoft.com/office/drawing/2016/5/9/chartex" xmlns:cx4="http://schemas.microsoft.com/office/drawing/2016/5/10/chartex" xmlns:cx5="http://schemas.microsoft.com/office/drawing/2016/5/11/chartex" xmlns:cx6="http://schemas.microsoft.com/office/drawing/2016/5/12/chartex" xmlns:cx7="http://schemas.microsoft.com/office/drawing/2016/5/13/chartex" xmlns:cx8="http://schemas.microsoft.com/office/drawing/2016/5/14/chartex" xmlns:mc="http://schemas.openxmlformats.org/markup-compatibility/2006" xmlns:aink="http://schemas.microsoft.com/office/drawing/2016/ink" xmlns:am3d="http://schemas.microsoft.com/office/drawing/2017/model3d" xmlns:o="urn:schemas-microsoft-com:office:office" xmlns:r="http://schemas.openxmlformats.org/officeDocument/2006/relationships" xmlns:m="http://schemas.openxmlformats.org/officeDocument/2006/math" xmlns:v="urn:schemas-microsoft-com:vml" xmlns:wp14="http://schemas.microsoft.com/office/word/2010/wordprocessingDrawing" xmlns:wp="http://schemas.openxmlformats.org/drawingml/2006/wordprocessingDrawing" xmlns:w10="urn:schemas-microsoft-com:office:word" xmlns:w="http://schemas.openxmlformats.org/wordprocessingml/2006/main" xmlns:w14="http://schemas.microsoft.com/office/word/2010/wordml" xmlns:w15="http://schemas.microsoft.com/office/word/2012/wordml" xmlns:w16cid="http://schemas.microsoft.com/office/word/2016/wordml/cid" xmlns:w16se="http://schemas.microsoft.com/office/word/2015/wordml/symex" xmlns:wpg="http://schemas.microsoft.com/office/word/2010/wordprocessingGroup" xmlns:wpi="http://schemas.microsoft.com/office/word/2010/wordprocessingInk" xmlns:wne="http://schemas.microsoft.com/office/word/2006/wordml" xmlns:wps="http://schemas.microsoft.com/office/word/2010/wordprocessingShape" mc:Ignorable="w14 w15 w16se w16cid wp14">
+<w:ftr xmlns:wpc="http://schemas.microsoft.com/office/word/2010/wordprocessingCanvas" xmlns:cx="http://schemas.microsoft.com/office/drawing/2014/chartex" xmlns:cx1="http://schemas.microsoft.com/office/drawing/2015/9/8/chartex" xmlns:cx2="http://schemas.microsoft.com/office/drawing/2015/10/21/chartex" xmlns:cx3="http://schemas.microsoft.com/office/drawing/2016/5/9/chartex" xmlns:cx4="http://schemas.microsoft.com/office/drawing/2016/5/10/chartex" xmlns:cx5="http://schemas.microsoft.com/office/drawing/2016/5/11/chartex" xmlns:cx6="http://schemas.microsoft.com/office/drawing/2016/5/12/chartex" xmlns:cx7="http://schemas.microsoft.com/office/drawing/2016/5/13/chartex" xmlns:cx8="http://schemas.microsoft.com/office/drawing/2016/5/14/chartex" xmlns:mc="http://schemas.openxmlformats.org/markup-compatibility/2006" xmlns:aink="http://schemas.microsoft.com/office/drawing/2016/ink" xmlns:am3d="http://schemas.microsoft.com/office/drawing/2017/model3d" xmlns:o="urn:schemas-microsoft-com:office:office" xmlns:oel="http://schemas.microsoft.com/office/2019/extlst" xmlns:r="http://schemas.openxmlformats.org/officeDocument/2006/relationships" xmlns:m="http://schemas.openxmlformats.org/officeDocument/2006/math" xmlns:v="urn:schemas-microsoft-com:vml" xmlns:wp14="http://schemas.microsoft.com/office/word/2010/wordprocessingDrawing" xmlns:wp="http://schemas.openxmlformats.org/drawingml/2006/wordprocessingDrawing" xmlns:w10="urn:schemas-microsoft-com:office:word" xmlns:w="http://schemas.openxmlformats.org/wordprocessingml/2006/main" xmlns:w14="http://schemas.microsoft.com/office/word/2010/wordml" xmlns:w15="http://schemas.microsoft.com/office/word/2012/wordml" xmlns:w16cex="http://schemas.microsoft.com/office/word/2018/wordml/cex" xmlns:w16cid="http://schemas.microsoft.com/office/word/2016/wordml/cid" xmlns:w16="http://schemas.microsoft.com/office/word/2018/wordml" xmlns:w16du="http://schemas.microsoft.com/office/word/2023/wordml/word16du" xmlns:w16sdtdh="http://schemas.microsoft.com/office/word/2020/wordml/sdtdatahash" xmlns:w16se="http://schemas.microsoft.com/office/word/2015/wordml/symex" xmlns:wpg="http://schemas.microsoft.com/office/word/2010/wordprocessingGroup" xmlns:wpi="http://schemas.microsoft.com/office/word/2010/wordprocessingInk" xmlns:wne="http://schemas.microsoft.com/office/word/2006/wordml" xmlns:wps="http://schemas.microsoft.com/office/word/2010/wordprocessingShape" mc:Ignorable="w14 w15 w16se w16cid w16 w16cex w16sdtdh w16du wp14">
   <w:p>
     <w:pPr>
       <w:pStyle w:val="Footer"/>
@@ -4774,7 +5431,7 @@
               <v:stroke joinstyle="miter"/>
               <v:path gradientshapeok="t" o:connecttype="rect"/>
             </v:shapetype>
-            <v:shape id="Text Box 3" o:spid="_x0000_s1026" type="#_x0000_t202" style="position:absolute;margin-left:455.5pt;margin-top:2.7pt;width:63.55pt;height:15.9pt;z-index:251657728;visibility:visible;mso-wrap-style:square;mso-width-percent:0;mso-height-percent:0;mso-wrap-distance-left:9pt;mso-wrap-distance-top:0;mso-wrap-distance-right:9pt;mso-wrap-distance-bottom:0;mso-position-horizontal:absolute;mso-position-horizontal-relative:text;mso-position-vertical:absolute;mso-position-vertical-relative:text;mso-width-percent:0;mso-height-percent:0;mso-width-relative:page;mso-height-relative:page;v-text-anchor:middle" o:gfxdata="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" filled="f" stroked="f" strokeweight=".5pt">
+            <v:shape id="Text Box 3" o:spid="_x0000_s1026" type="#_x0000_t202" style="position:absolute;margin-left:455.5pt;margin-top:2.7pt;width:63.55pt;height:15.9pt;z-index:251657728;visibility:visible;mso-wrap-style:square;mso-width-percent:0;mso-height-percent:0;mso-wrap-distance-left:9pt;mso-wrap-distance-top:0;mso-wrap-distance-right:9pt;mso-wrap-distance-bottom:0;mso-position-horizontal:absolute;mso-position-horizontal-relative:text;mso-position-vertical:absolute;mso-position-vertical-relative:text;mso-width-percent:0;mso-height-percent:0;mso-width-relative:page;mso-height-relative:page;v-text-anchor:middle" o:gfxdata="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" filled="f" stroked="f" strokeweight=".5pt">
               <v:textbox inset="0,0,0,0">
                 <w:txbxContent>
                   <w:p>
@@ -5082,7 +5739,7 @@
         </mc:Choice>
         <mc:Fallback>
           <w:pict>
-            <v:shape w14:anchorId="4368F158" id="Text Box 2" o:spid="_x0000_s1027" type="#_x0000_t202" style="position:absolute;margin-left:-.1pt;margin-top:0;width:468.1pt;height:18.6pt;z-index:-251657728;visibility:visible;mso-wrap-style:square;mso-width-percent:0;mso-height-percent:0;mso-wrap-distance-left:9pt;mso-wrap-distance-top:0;mso-wrap-distance-right:9pt;mso-wrap-distance-bottom:0;mso-position-horizontal:absolute;mso-position-horizontal-relative:text;mso-position-vertical:absolute;mso-position-vertical-relative:text;mso-width-percent:0;mso-height-percent:0;mso-width-relative:page;mso-height-relative:page;v-text-anchor:top" o:gfxdata="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" filled="f" stroked="f">
+            <v:shape w14:anchorId="4368F158" id="Text Box 2" o:spid="_x0000_s1027" type="#_x0000_t202" style="position:absolute;margin-left:-.1pt;margin-top:0;width:468.1pt;height:18.6pt;z-index:-251657728;visibility:visible;mso-wrap-style:square;mso-width-percent:0;mso-height-percent:0;mso-wrap-distance-left:9pt;mso-wrap-distance-top:0;mso-wrap-distance-right:9pt;mso-wrap-distance-bottom:0;mso-position-horizontal:absolute;mso-position-horizontal-relative:text;mso-position-vertical:absolute;mso-position-vertical-relative:text;mso-width-percent:0;mso-height-percent:0;mso-width-relative:page;mso-height-relative:page;v-text-anchor:top" o:gfxdata="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" filled="f" stroked="f">
               <v:textbox inset=".5mm,1.2mm,.5mm,.5mm">
                 <w:txbxContent>
                   <w:p>
@@ -5275,7 +5932,7 @@
 </file>
 
 <file path=word/footnotes.xml><?xml version="1.0" encoding="utf-8"?>
-<w:footnotes xmlns:wpc="http://schemas.microsoft.com/office/word/2010/wordprocessingCanvas" xmlns:cx="http://schemas.microsoft.com/office/drawing/2014/chartex" xmlns:cx1="http://schemas.microsoft.com/office/drawing/2015/9/8/chartex" xmlns:cx2="http://schemas.microsoft.com/office/drawing/2015/10/21/chartex" xmlns:cx3="http://schemas.microsoft.com/office/drawing/2016/5/9/chartex" xmlns:cx4="http://schemas.microsoft.com/office/drawing/2016/5/10/chartex" xmlns:cx5="http://schemas.microsoft.com/office/drawing/2016/5/11/chartex" xmlns:cx6="http://schemas.microsoft.com/office/drawing/2016/5/12/chartex" xmlns:cx7="http://schemas.microsoft.com/office/drawing/2016/5/13/chartex" xmlns:cx8="http://schemas.microsoft.com/office/drawing/2016/5/14/chartex" xmlns:mc="http://schemas.openxmlformats.org/markup-compatibility/2006" xmlns:aink="http://schemas.microsoft.com/office/drawing/2016/ink" xmlns:am3d="http://schemas.microsoft.com/office/drawing/2017/model3d" xmlns:o="urn:schemas-microsoft-com:office:office" xmlns:r="http://schemas.openxmlformats.org/officeDocument/2006/relationships" xmlns:m="http://schemas.openxmlformats.org/officeDocument/2006/math" xmlns:v="urn:schemas-microsoft-com:vml" xmlns:wp14="http://schemas.microsoft.com/office/word/2010/wordprocessingDrawing" xmlns:wp="http://schemas.openxmlformats.org/drawingml/2006/wordprocessingDrawing" xmlns:w10="urn:schemas-microsoft-com:office:word" xmlns:w="http://schemas.openxmlformats.org/wordprocessingml/2006/main" xmlns:w14="http://schemas.microsoft.com/office/word/2010/wordml" xmlns:w15="http://schemas.microsoft.com/office/word/2012/wordml" xmlns:w16cid="http://schemas.microsoft.com/office/word/2016/wordml/cid" xmlns:w16se="http://schemas.microsoft.com/office/word/2015/wordml/symex" xmlns:wpg="http://schemas.microsoft.com/office/word/2010/wordprocessingGroup" xmlns:wpi="http://schemas.microsoft.com/office/word/2010/wordprocessingInk" xmlns:wne="http://schemas.microsoft.com/office/word/2006/wordml" xmlns:wps="http://schemas.microsoft.com/office/word/2010/wordprocessingShape" mc:Ignorable="w14 w15 w16se w16cid wp14">
+<w:footnotes xmlns:wpc="http://schemas.microsoft.com/office/word/2010/wordprocessingCanvas" xmlns:cx="http://schemas.microsoft.com/office/drawing/2014/chartex" xmlns:cx1="http://schemas.microsoft.com/office/drawing/2015/9/8/chartex" xmlns:cx2="http://schemas.microsoft.com/office/drawing/2015/10/21/chartex" xmlns:cx3="http://schemas.microsoft.com/office/drawing/2016/5/9/chartex" xmlns:cx4="http://schemas.microsoft.com/office/drawing/2016/5/10/chartex" xmlns:cx5="http://schemas.microsoft.com/office/drawing/2016/5/11/chartex" xmlns:cx6="http://schemas.microsoft.com/office/drawing/2016/5/12/chartex" xmlns:cx7="http://schemas.microsoft.com/office/drawing/2016/5/13/chartex" xmlns:cx8="http://schemas.microsoft.com/office/drawing/2016/5/14/chartex" xmlns:mc="http://schemas.openxmlformats.org/markup-compatibility/2006" xmlns:aink="http://schemas.microsoft.com/office/drawing/2016/ink" xmlns:am3d="http://schemas.microsoft.com/office/drawing/2017/model3d" xmlns:o="urn:schemas-microsoft-com:office:office" xmlns:oel="http://schemas.microsoft.com/office/2019/extlst" xmlns:r="http://schemas.openxmlformats.org/officeDocument/2006/relationships" xmlns:m="http://schemas.openxmlformats.org/officeDocument/2006/math" xmlns:v="urn:schemas-microsoft-com:vml" xmlns:wp14="http://schemas.microsoft.com/office/word/2010/wordprocessingDrawing" xmlns:wp="http://schemas.openxmlformats.org/drawingml/2006/wordprocessingDrawing" xmlns:w10="urn:schemas-microsoft-com:office:word" xmlns:w="http://schemas.openxmlformats.org/wordprocessingml/2006/main" xmlns:w14="http://schemas.microsoft.com/office/word/2010/wordml" xmlns:w15="http://schemas.microsoft.com/office/word/2012/wordml" xmlns:w16cex="http://schemas.microsoft.com/office/word/2018/wordml/cex" xmlns:w16cid="http://schemas.microsoft.com/office/word/2016/wordml/cid" xmlns:w16="http://schemas.microsoft.com/office/word/2018/wordml" xmlns:w16du="http://schemas.microsoft.com/office/word/2023/wordml/word16du" xmlns:w16sdtdh="http://schemas.microsoft.com/office/word/2020/wordml/sdtdatahash" xmlns:w16se="http://schemas.microsoft.com/office/word/2015/wordml/symex" xmlns:wpg="http://schemas.microsoft.com/office/word/2010/wordprocessingGroup" xmlns:wpi="http://schemas.microsoft.com/office/word/2010/wordprocessingInk" xmlns:wne="http://schemas.microsoft.com/office/word/2006/wordml" xmlns:wps="http://schemas.microsoft.com/office/word/2010/wordprocessingShape" mc:Ignorable="w14 w15 w16se w16cid w16 w16cex w16sdtdh w16du wp14">
   <w:footnote w:type="separator" w:id="-1">
     <w:p>
       <w:pPr>
@@ -5300,7 +5957,7 @@
 </file>
 
 <file path=word/numbering.xml><?xml version="1.0" encoding="utf-8"?>
-<w:numbering xmlns:wpc="http://schemas.microsoft.com/office/word/2010/wordprocessingCanvas" xmlns:cx="http://schemas.microsoft.com/office/drawing/2014/chartex" xmlns:cx1="http://schemas.microsoft.com/office/drawing/2015/9/8/chartex" xmlns:cx2="http://schemas.microsoft.com/office/drawing/2015/10/21/chartex" xmlns:cx3="http://schemas.microsoft.com/office/drawing/2016/5/9/chartex" xmlns:cx4="http://schemas.microsoft.com/office/drawing/2016/5/10/chartex" xmlns:cx5="http://schemas.microsoft.com/office/drawing/2016/5/11/chartex" xmlns:cx6="http://schemas.microsoft.com/office/drawing/2016/5/12/chartex" xmlns:cx7="http://schemas.microsoft.com/office/drawing/2016/5/13/chartex" xmlns:cx8="http://schemas.microsoft.com/office/drawing/2016/5/14/chartex" xmlns:mc="http://schemas.openxmlformats.org/markup-compatibility/2006" xmlns:aink="http://schemas.microsoft.com/office/drawing/2016/ink" xmlns:am3d="http://schemas.microsoft.com/office/drawing/2017/model3d" xmlns:o="urn:schemas-microsoft-com:office:office" xmlns:r="http://schemas.openxmlformats.org/officeDocument/2006/relationships" xmlns:m="http://schemas.openxmlformats.org/officeDocument/2006/math" xmlns:v="urn:schemas-microsoft-com:vml" xmlns:wp14="http://schemas.microsoft.com/office/word/2010/wordprocessingDrawing" xmlns:wp="http://schemas.openxmlformats.org/drawingml/2006/wordprocessingDrawing" xmlns:w10="urn:schemas-microsoft-com:office:word" xmlns:w="http://schemas.openxmlformats.org/wordprocessingml/2006/main" xmlns:w14="http://schemas.microsoft.com/office/word/2010/wordml" xmlns:w15="http://schemas.microsoft.com/office/word/2012/wordml" xmlns:w16cid="http://schemas.microsoft.com/office/word/2016/wordml/cid" xmlns:w16se="http://schemas.microsoft.com/office/word/2015/wordml/symex" xmlns:wpg="http://schemas.microsoft.com/office/word/2010/wordprocessingGroup" xmlns:wpi="http://schemas.microsoft.com/office/word/2010/wordprocessingInk" xmlns:wne="http://schemas.microsoft.com/office/word/2006/wordml" xmlns:wps="http://schemas.microsoft.com/office/word/2010/wordprocessingShape" mc:Ignorable="w14 w15 w16se w16cid wp14">
+<w:numbering xmlns:wpc="http://schemas.microsoft.com/office/word/2010/wordprocessingCanvas" xmlns:cx="http://schemas.microsoft.com/office/drawing/2014/chartex" xmlns:cx1="http://schemas.microsoft.com/office/drawing/2015/9/8/chartex" xmlns:cx2="http://schemas.microsoft.com/office/drawing/2015/10/21/chartex" xmlns:cx3="http://schemas.microsoft.com/office/drawing/2016/5/9/chartex" xmlns:cx4="http://schemas.microsoft.com/office/drawing/2016/5/10/chartex" xmlns:cx5="http://schemas.microsoft.com/office/drawing/2016/5/11/chartex" xmlns:cx6="http://schemas.microsoft.com/office/drawing/2016/5/12/chartex" xmlns:cx7="http://schemas.microsoft.com/office/drawing/2016/5/13/chartex" xmlns:cx8="http://schemas.microsoft.com/office/drawing/2016/5/14/chartex" xmlns:mc="http://schemas.openxmlformats.org/markup-compatibility/2006" xmlns:aink="http://schemas.microsoft.com/office/drawing/2016/ink" xmlns:am3d="http://schemas.microsoft.com/office/drawing/2017/model3d" xmlns:o="urn:schemas-microsoft-com:office:office" xmlns:oel="http://schemas.microsoft.com/office/2019/extlst" xmlns:r="http://schemas.openxmlformats.org/officeDocument/2006/relationships" xmlns:m="http://schemas.openxmlformats.org/officeDocument/2006/math" xmlns:v="urn:schemas-microsoft-com:vml" xmlns:wp14="http://schemas.microsoft.com/office/word/2010/wordprocessingDrawing" xmlns:wp="http://schemas.openxmlformats.org/drawingml/2006/wordprocessingDrawing" xmlns:w10="urn:schemas-microsoft-com:office:word" xmlns:w="http://schemas.openxmlformats.org/wordprocessingml/2006/main" xmlns:w14="http://schemas.microsoft.com/office/word/2010/wordml" xmlns:w15="http://schemas.microsoft.com/office/word/2012/wordml" xmlns:w16cex="http://schemas.microsoft.com/office/word/2018/wordml/cex" xmlns:w16cid="http://schemas.microsoft.com/office/word/2016/wordml/cid" xmlns:w16="http://schemas.microsoft.com/office/word/2018/wordml" xmlns:w16du="http://schemas.microsoft.com/office/word/2023/wordml/word16du" xmlns:w16sdtdh="http://schemas.microsoft.com/office/word/2020/wordml/sdtdatahash" xmlns:w16se="http://schemas.microsoft.com/office/word/2015/wordml/symex" xmlns:wpg="http://schemas.microsoft.com/office/word/2010/wordprocessingGroup" xmlns:wpi="http://schemas.microsoft.com/office/word/2010/wordprocessingInk" xmlns:wne="http://schemas.microsoft.com/office/word/2006/wordml" xmlns:wps="http://schemas.microsoft.com/office/word/2010/wordprocessingShape" mc:Ignorable="w14 w15 w16se w16cid w16 w16cex w16sdtdh w16du wp14">
   <w:abstractNum w:abstractNumId="0" w15:restartNumberingAfterBreak="0">
     <w:nsid w:val="026D4195"/>
     <w:multiLevelType w:val="hybridMultilevel"/>
@@ -7626,64 +8283,64 @@
       </w:rPr>
     </w:lvl>
   </w:abstractNum>
-  <w:num w:numId="1">
+  <w:num w:numId="1" w16cid:durableId="1969360657">
     <w:abstractNumId w:val="6"/>
   </w:num>
-  <w:num w:numId="2">
+  <w:num w:numId="2" w16cid:durableId="969365774">
     <w:abstractNumId w:val="15"/>
   </w:num>
-  <w:num w:numId="3">
+  <w:num w:numId="3" w16cid:durableId="1811901055">
     <w:abstractNumId w:val="4"/>
   </w:num>
-  <w:num w:numId="4">
+  <w:num w:numId="4" w16cid:durableId="424688167">
     <w:abstractNumId w:val="9"/>
   </w:num>
-  <w:num w:numId="5">
+  <w:num w:numId="5" w16cid:durableId="811948370">
     <w:abstractNumId w:val="12"/>
   </w:num>
-  <w:num w:numId="6">
+  <w:num w:numId="6" w16cid:durableId="2033148797">
     <w:abstractNumId w:val="15"/>
   </w:num>
-  <w:num w:numId="7">
+  <w:num w:numId="7" w16cid:durableId="193075812">
     <w:abstractNumId w:val="19"/>
   </w:num>
-  <w:num w:numId="8">
+  <w:num w:numId="8" w16cid:durableId="537862932">
     <w:abstractNumId w:val="1"/>
   </w:num>
-  <w:num w:numId="9">
+  <w:num w:numId="9" w16cid:durableId="1922107250">
     <w:abstractNumId w:val="7"/>
   </w:num>
-  <w:num w:numId="10">
+  <w:num w:numId="10" w16cid:durableId="1792437571">
     <w:abstractNumId w:val="2"/>
   </w:num>
-  <w:num w:numId="11">
+  <w:num w:numId="11" w16cid:durableId="550657465">
     <w:abstractNumId w:val="11"/>
   </w:num>
-  <w:num w:numId="12">
+  <w:num w:numId="12" w16cid:durableId="680933548">
     <w:abstractNumId w:val="14"/>
   </w:num>
-  <w:num w:numId="13">
+  <w:num w:numId="13" w16cid:durableId="999038280">
     <w:abstractNumId w:val="5"/>
   </w:num>
-  <w:num w:numId="14">
+  <w:num w:numId="14" w16cid:durableId="557320240">
     <w:abstractNumId w:val="13"/>
   </w:num>
-  <w:num w:numId="15">
+  <w:num w:numId="15" w16cid:durableId="1970237766">
     <w:abstractNumId w:val="8"/>
   </w:num>
-  <w:num w:numId="16">
+  <w:num w:numId="16" w16cid:durableId="1888179131">
     <w:abstractNumId w:val="0"/>
   </w:num>
-  <w:num w:numId="17">
+  <w:num w:numId="17" w16cid:durableId="223563287">
     <w:abstractNumId w:val="3"/>
   </w:num>
-  <w:num w:numId="18">
+  <w:num w:numId="18" w16cid:durableId="2088843645">
     <w:abstractNumId w:val="10"/>
   </w:num>
-  <w:num w:numId="19">
+  <w:num w:numId="19" w16cid:durableId="1771852220">
     <w:abstractNumId w:val="18"/>
   </w:num>
-  <w:num w:numId="20">
+  <w:num w:numId="20" w16cid:durableId="1674068487">
     <w:abstractNumId w:val="8"/>
     <w:lvlOverride w:ilvl="0">
       <w:startOverride w:val="10"/>
@@ -7713,10 +8370,10 @@
       <w:startOverride w:val="1"/>
     </w:lvlOverride>
   </w:num>
-  <w:num w:numId="21">
+  <w:num w:numId="21" w16cid:durableId="862476577">
     <w:abstractNumId w:val="16"/>
   </w:num>
-  <w:num w:numId="22">
+  <w:num w:numId="22" w16cid:durableId="832917289">
     <w:abstractNumId w:val="8"/>
     <w:lvlOverride w:ilvl="0">
       <w:startOverride w:val="12"/>
@@ -7746,14 +8403,14 @@
       <w:startOverride w:val="1"/>
     </w:lvlOverride>
   </w:num>
-  <w:num w:numId="23">
+  <w:num w:numId="23" w16cid:durableId="1206482832">
     <w:abstractNumId w:val="17"/>
   </w:num>
 </w:numbering>
 </file>
 
 <file path=word/styles.xml><?xml version="1.0" encoding="utf-8"?>
-<w:styles xmlns:mc="http://schemas.openxmlformats.org/markup-compatibility/2006" xmlns:r="http://schemas.openxmlformats.org/officeDocument/2006/relationships" xmlns:w="http://schemas.openxmlformats.org/wordprocessingml/2006/main" xmlns:w14="http://schemas.microsoft.com/office/word/2010/wordml" xmlns:w15="http://schemas.microsoft.com/office/word/2012/wordml" xmlns:w16cid="http://schemas.microsoft.com/office/word/2016/wordml/cid" xmlns:w16se="http://schemas.microsoft.com/office/word/2015/wordml/symex" mc:Ignorable="w14 w15 w16se w16cid">
+<w:styles xmlns:mc="http://schemas.openxmlformats.org/markup-compatibility/2006" xmlns:r="http://schemas.openxmlformats.org/officeDocument/2006/relationships" xmlns:w="http://schemas.openxmlformats.org/wordprocessingml/2006/main" xmlns:w14="http://schemas.microsoft.com/office/word/2010/wordml" xmlns:w15="http://schemas.microsoft.com/office/word/2012/wordml" xmlns:w16cex="http://schemas.microsoft.com/office/word/2018/wordml/cex" xmlns:w16cid="http://schemas.microsoft.com/office/word/2016/wordml/cid" xmlns:w16="http://schemas.microsoft.com/office/word/2018/wordml" xmlns:w16du="http://schemas.microsoft.com/office/word/2023/wordml/word16du" xmlns:w16sdtdh="http://schemas.microsoft.com/office/word/2020/wordml/sdtdatahash" xmlns:w16se="http://schemas.microsoft.com/office/word/2015/wordml/symex" mc:Ignorable="w14 w15 w16se w16cid w16 w16cex w16sdtdh w16du">
   <w:docDefaults>
     <w:rPrDefault>
       <w:rPr>

</xml_diff>